<commit_message>
Added a found problem
</commit_message>
<xml_diff>
--- a/important files to be deleted/Stuff to mention in the report.docx
+++ b/important files to be deleted/Stuff to mention in the report.docx
@@ -16,6 +16,9 @@
     </w:p>
     <w:p>
       <w:r>
+        <w:rPr>
+          <w:noProof/>
+        </w:rPr>
         <w:drawing>
           <wp:inline distT="0" distB="0" distL="0" distR="0" wp14:anchorId="37C273AD" wp14:editId="59D61168">
             <wp:extent cx="3581900" cy="2705478"/>
@@ -51,6 +54,20 @@
             </a:graphic>
           </wp:inline>
         </w:drawing>
+      </w:r>
+    </w:p>
+    <w:p/>
+    <w:p/>
+    <w:p>
+      <w:pPr>
+        <w:pStyle w:val="ListParagraph"/>
+        <w:numPr>
+          <w:ilvl w:val="0"/>
+          <w:numId w:val="1"/>
+        </w:numPr>
+      </w:pPr>
+      <w:r>
+        <w:t>Some patients which have multiple lesitions can have both cancerous and non concerous</w:t>
       </w:r>
     </w:p>
     <w:sectPr>

</xml_diff>